<commit_message>
Adiciona link do youtube com a instalação do Git
</commit_message>
<xml_diff>
--- a/ANOTAÇÕES DOS COMANDOS USADOS NO GIT.docx
+++ b/ANOTAÇÕES DOS COMANDOS USADOS NO GIT.docx
@@ -1538,25 +1538,115 @@
           <w:shd w:val="clear" w:color="auto" w:fill="FFFFFF"/>
         </w:rPr>
       </w:pPr>
-      <w:r>
-        <w:rPr>
-          <w:rFonts w:ascii="Arial" w:hAnsi="Arial" w:cs="Arial"/>
-          <w:color w:val="4D4D4D"/>
-          <w:sz w:val="24"/>
-          <w:szCs w:val="24"/>
-          <w:shd w:val="clear" w:color="auto" w:fill="FFFFFF"/>
-        </w:rPr>
-        <w:t xml:space="preserve">Fonte : </w:t>
-      </w:r>
-      <w:r>
-        <w:rPr>
-          <w:rFonts w:ascii="Arial" w:hAnsi="Arial" w:cs="Arial"/>
-          <w:color w:val="4D4D4D"/>
-          <w:sz w:val="24"/>
-          <w:szCs w:val="24"/>
-          <w:shd w:val="clear" w:color="auto" w:fill="FFFFFF"/>
-        </w:rPr>
-        <w:t>https://www.atlassian.com/br/git/glossary</w:t>
+      <w:proofErr w:type="gramStart"/>
+      <w:r>
+        <w:rPr>
+          <w:rFonts w:ascii="Arial" w:hAnsi="Arial" w:cs="Arial"/>
+          <w:color w:val="4D4D4D"/>
+          <w:sz w:val="24"/>
+          <w:szCs w:val="24"/>
+          <w:shd w:val="clear" w:color="auto" w:fill="FFFFFF"/>
+        </w:rPr>
+        <w:t>Fonte :</w:t>
+      </w:r>
+      <w:proofErr w:type="gramEnd"/>
+      <w:r>
+        <w:rPr>
+          <w:rFonts w:ascii="Arial" w:hAnsi="Arial" w:cs="Arial"/>
+          <w:color w:val="4D4D4D"/>
+          <w:sz w:val="24"/>
+          <w:szCs w:val="24"/>
+          <w:shd w:val="clear" w:color="auto" w:fill="FFFFFF"/>
+        </w:rPr>
+        <w:t xml:space="preserve"> </w:t>
+      </w:r>
+      <w:hyperlink r:id="rId4" w:history="1">
+        <w:r>
+          <w:rPr>
+            <w:rStyle w:val="Hyperlink"/>
+            <w:rFonts w:ascii="Arial" w:hAnsi="Arial" w:cs="Arial"/>
+            <w:sz w:val="24"/>
+            <w:szCs w:val="24"/>
+            <w:shd w:val="clear" w:color="auto" w:fill="FFFFFF"/>
+          </w:rPr>
+          <w:t>https://www.atlassian.com/br/git/glossary</w:t>
+        </w:r>
+      </w:hyperlink>
+    </w:p>
+    <w:p>
+      <w:pPr>
+        <w:rPr>
+          <w:rFonts w:ascii="Arial" w:hAnsi="Arial" w:cs="Arial"/>
+          <w:color w:val="4D4D4D"/>
+          <w:sz w:val="24"/>
+          <w:szCs w:val="24"/>
+          <w:shd w:val="clear" w:color="auto" w:fill="FFFFFF"/>
+        </w:rPr>
+      </w:pPr>
+    </w:p>
+    <w:p>
+      <w:pPr>
+        <w:rPr>
+          <w:rFonts w:ascii="Arial" w:hAnsi="Arial" w:cs="Arial"/>
+          <w:color w:val="4D4D4D"/>
+          <w:sz w:val="24"/>
+          <w:szCs w:val="24"/>
+          <w:shd w:val="clear" w:color="auto" w:fill="FFFFFF"/>
+        </w:rPr>
+      </w:pPr>
+      <w:r>
+        <w:rPr>
+          <w:rFonts w:ascii="Arial" w:hAnsi="Arial" w:cs="Arial"/>
+          <w:color w:val="4D4D4D"/>
+          <w:sz w:val="24"/>
+          <w:szCs w:val="24"/>
+          <w:shd w:val="clear" w:color="auto" w:fill="FFFFFF"/>
+        </w:rPr>
+        <w:t xml:space="preserve">Link vídeo com o passo a passo da instalação do Git: </w:t>
+      </w:r>
+      <w:proofErr w:type="gramStart"/>
+      <w:r>
+        <w:rPr>
+          <w:rFonts w:ascii="Arial" w:hAnsi="Arial" w:cs="Arial"/>
+          <w:color w:val="4D4D4D"/>
+          <w:sz w:val="24"/>
+          <w:szCs w:val="24"/>
+          <w:shd w:val="clear" w:color="auto" w:fill="FFFFFF"/>
+        </w:rPr>
+        <w:t>https</w:t>
+      </w:r>
+      <w:proofErr w:type="gramEnd"/>
+      <w:r>
+        <w:rPr>
+          <w:rFonts w:ascii="Arial" w:hAnsi="Arial" w:cs="Arial"/>
+          <w:color w:val="4D4D4D"/>
+          <w:sz w:val="24"/>
+          <w:szCs w:val="24"/>
+          <w:shd w:val="clear" w:color="auto" w:fill="FFFFFF"/>
+        </w:rPr>
+        <w:t>://www.youtube.com/watch?v=_</w:t>
+      </w:r>
+      <w:proofErr w:type="gramStart"/>
+      <w:r>
+        <w:rPr>
+          <w:rFonts w:ascii="Arial" w:hAnsi="Arial" w:cs="Arial"/>
+          <w:color w:val="4D4D4D"/>
+          <w:sz w:val="24"/>
+          <w:szCs w:val="24"/>
+          <w:shd w:val="clear" w:color="auto" w:fill="FFFFFF"/>
+        </w:rPr>
+        <w:t>hZf1teRFNg</w:t>
+      </w:r>
+      <w:proofErr w:type="gramEnd"/>
+      <w:r>
+        <w:rPr>
+          <w:rFonts w:ascii="Arial" w:hAnsi="Arial" w:cs="Arial"/>
+          <w:color w:val="4D4D4D"/>
+          <w:sz w:val="24"/>
+          <w:szCs w:val="24"/>
+          <w:shd w:val="clear" w:color="auto" w:fill="FFFFFF"/>
+        </w:rPr>
+        <w:t>&amp;list=LL&amp;index=22</w:t>
       </w:r>
     </w:p>
     <w:p>
@@ -1862,6 +1952,17 @@
     <w:rPr>
       <w:b/>
       <w:bCs/>
+    </w:rPr>
+  </w:style>
+  <w:style w:type="character" w:styleId="Hyperlink">
+    <w:name w:val="Hyperlink"/>
+    <w:basedOn w:val="Fontepargpadro"/>
+    <w:uiPriority w:val="99"/>
+    <w:unhideWhenUsed/>
+    <w:rsid w:val="00D069E1"/>
+    <w:rPr>
+      <w:color w:val="0000FF" w:themeColor="hyperlink"/>
+      <w:u w:val="single"/>
     </w:rPr>
   </w:style>
 </w:styles>

</xml_diff>